<commit_message>
New translations participants quantitative consent form_v2.docx (Afrikaans)
</commit_message>
<xml_diff>
--- a/translations/parenttext_5day_south_africa/af/af_Participants quantitative consent form_V2.docx
+++ b/translations/parenttext_5day_south_africa/af/af_Participants quantitative consent form_V2.docx
@@ -477,7 +477,7 @@
         <w:pStyle w:val="P68B1DB1-Normal3"/>
       </w:pPr>
       <w:r>
-        <w:t xml:space="preserve">Before you decide if you’d like to join, it’s important for you to know why we’re doing this research and what it involves. You can read through this Participant Information Sheet. </w:t>
+        <w:t xml:space="preserve">Voordat jy besluit of jy wil aansluit, is dit belangrik om te weet hoekom ons hierdie navorsing doen en wat dit behels. Jy kan deur hierdie Deelnemersinligtingsblad lees. </w:t>
       </w:r>
     </w:p>
     <w:p>
@@ -495,16 +495,13 @@
         <w:rPr>
           <w:color w:val="000000"/>
         </w:rPr>
-        <w:t xml:space="preserve">If you have any questions about the chatbot or the study</w:t>
-      </w:r>
-      <w:r>
-        <w:t xml:space="preserve"> </w:t>
+        <w:t xml:space="preserve">As jy enige vrae het oor die chatbot of die studie</w:t>
       </w:r>
       <w:r>
         <w:rPr>
           <w:color w:val="000000"/>
         </w:rPr>
-        <w:t xml:space="preserve">before you agree to participate, please email the study team at </w:t>
+        <w:t xml:space="preserve">voordat jy instem om deel te neem, kan jy die navorsingspan e-pos by </w:t>
       </w:r>
       <w:hyperlink r:id="rId14">
         <w:r>
@@ -519,7 +516,7 @@
         <w:rPr>
           <w:color w:val="000000"/>
         </w:rPr>
-        <w:t xml:space="preserve">, or message us on WhatsApp at +27 XX XXX XXXX. We’re here to help you! </w:t>
+        <w:t xml:space="preserve">, of vir ons 'n boodskap stuur op WhatsApp by +27 XX XXX XXXX. Ons is hier om jou te help! </w:t>
       </w:r>
     </w:p>
     <w:p>
@@ -552,19 +549,19 @@
         <w:rPr>
           <w:color w:val="000000"/>
         </w:rPr>
-        <w:t xml:space="preserve">To be part of the study, you need to be 18 years or older, be the parent or caregiver of a child between the ages of </w:t>
+        <w:t xml:space="preserve">Om deel te neem aan die studie, moet jy 18 jaar of ouer wees, die ouer of versorger wees van 'n kind tussen die ouderdomme van </w:t>
       </w:r>
       <w:r>
         <w:rPr>
           <w:color w:val="0e101a"/>
         </w:rPr>
-        <w:t xml:space="preserve">2 and 17 years</w:t>
+        <w:t xml:space="preserve">2 en 17 jaar</w:t>
       </w:r>
       <w:r>
         <w:rPr>
           <w:color w:val="000000"/>
         </w:rPr>
-        <w:t xml:space="preserve"> and live in the Western Cape province of South Africa. You also need to agree to take part in the study. </w:t>
+        <w:t xml:space="preserve">, en in die Wes-Kaap provinsie van Suid-Afrika woon. Jy moet ook instem om aan die studie deel te neem. </w:t>
       </w:r>
     </w:p>
     <w:p>
@@ -593,7 +590,7 @@
         <w:pStyle w:val="P68B1DB1-Normal3"/>
       </w:pPr>
       <w:r>
-        <w:t xml:space="preserve">No, it's up to you if you want to join or not. If you don't want to participate, there will be no implications for you and your family - you will still get clinic services as usual. If you do choose to join the study, but don't want to answer some of the questions, you can stop and leave the study at any time. You can still access the chatbot programme if you don’t want to participate in the study and answer the questions. If you want to stop getting messages, you can type "STOP MESSAGES".</w:t>
+        <w:t xml:space="preserve">Nee, dit is jou keuse of jy wil aansluit of nie. As jy nie wil deelneem nie, sal daar geen gevolge vir jou of jou gesin wees nie – jy sal steeds kliniekdienste soos normaal ontvang. As jy kies om aan te sluit by die studie, maar nie al die vrae wil beantwoord nie, kan jy enige tyd ophou en die studie verlaat. Jy kan steeds toegang tot die geselsbot-program hê as jy nie wil deelneem aan die studie en die vrae beantwoord nie. As jy nie meer boodskappe wil ontvang nie, kan jy "STOP BOODSKAPPE" tik.</w:t>
       </w:r>
     </w:p>
     <w:p>
@@ -643,22 +640,22 @@
         <w:pStyle w:val="P68B1DB1-Normal3"/>
       </w:pPr>
       <w:r>
-        <w:t xml:space="preserve">The study team will then send you a survey through WhatsApp with about 35 questions. The survey asks you about your life and about one child you take care of. If you have more than one child, you’ll be asked to pick the child you find most challenging. </w:t>
-      </w:r>
-    </w:p>
-    <w:p>
-      <w:pPr>
-        <w:spacing w:after="200" w:lineRule="auto"/>
-        <w:jc w:val="both"/>
-        <w:rPr>
-          <w:rFonts w:ascii="Times New Roman" w:hAnsi="Times New Roman" w:cs="Times New Roman" w:eastAsia="Times New Roman"/>
-          <w:sz w:val="24"/>
-          <w:szCs w:val="24"/>
-        </w:rPr>
-        <w:pStyle w:val="P68B1DB1-Normal3"/>
-      </w:pPr>
-      <w:r>
-        <w:t xml:space="preserve">We’ll send you a survey with similar questions again one month later, and then again after three months. You’ll also be asked if you want to do a phone or in-person interview with one of our researchers. </w:t>
+        <w:t xml:space="preserve">Die navorsingspan sal dan 'n opname deur WhatsApp stuur met ongeveer 35 vrae. Die opname vra jou oor jou lewe en oor een kind waarvoor jy sorg. As jy meer as een kind het, sal jy gevra word om die kind te kies wat jy die meeste uitdagend vind.</w:t>
+      </w:r>
+    </w:p>
+    <w:p>
+      <w:pPr>
+        <w:spacing w:after="200" w:lineRule="auto"/>
+        <w:jc w:val="both"/>
+        <w:rPr>
+          <w:rFonts w:ascii="Times New Roman" w:hAnsi="Times New Roman" w:cs="Times New Roman" w:eastAsia="Times New Roman"/>
+          <w:sz w:val="24"/>
+          <w:szCs w:val="24"/>
+        </w:rPr>
+        <w:pStyle w:val="P68B1DB1-Normal3"/>
+      </w:pPr>
+      <w:r>
+        <w:t xml:space="preserve">Ons sal weer een maand later 'n opname stuur met soortgelyke vrae, en dan weer na drie maande. Jy sal ook gevra word of jy 'n telefoongesprek of persoonlike onderhoud met een van ons navorsers wil doen. </w:t>
       </w:r>
     </w:p>
     <w:p>
@@ -673,7 +670,7 @@
         <w:pStyle w:val="P68B1DB1-Normal6"/>
       </w:pPr>
       <w:r>
-        <w:t xml:space="preserve">Please note that before you answer any questions or talk to someone from our team, try to make sure you're in a safe and private place. It could be your room or somewhere quiet where no one else can see your answers. This will help keep your information private and make sure you feel comfortable when you're answering questions.</w:t>
+        <w:t xml:space="preserve">Let wel: voordat jy enige vrae antwoord of met iemand van ons span praat, probeer om seker te maak jy is in 'n veilige en privaat plek. Dit kan jou kamer wees of 'n stil plek waar niemand anders jou antwoorde kan sien nie. Dit sal help om jou inligting privaat te hou en verseker dat jy gemaklik voel wanneer jy vrae beantwoord.</w:t>
       </w:r>
     </w:p>
     <w:p>
@@ -733,7 +730,7 @@
         <w:pStyle w:val="P68B1DB1-Normal3"/>
       </w:pPr>
       <w:r>
-        <w:t xml:space="preserve">You’ll get R25 airtime for finishing the first survey, R50 airtime for finishing the second survey, and R75 for finishing the last survey. If you’re chosen for an interview with someone from our team, you’ll get a R120 Shoprite voucher.</w:t>
+        <w:t xml:space="preserve">Jy sal R25 lugtyd ontvang vir die voltooiing van die eerste opname, R50 lugtyd vir die voltooiing van die tweede opname, en R75 vir die voltooiing van die laaste opname. As jy gekies word vir 'n onderhoud met iemand van ons span, sal jy 'n R120 Shoprite-koepon ontvang.</w:t>
       </w:r>
     </w:p>
     <w:p>
@@ -772,16 +769,16 @@
         <w:rPr>
           <w:color w:val="000000"/>
         </w:rPr>
-        <w:t xml:space="preserve">If you agree to participate in the study, we only collect what’s needed for the study and make sure that we store it safely and securely. Your information, including the answers you give during the surveys, and any information you provide via email or WhatsApp, will be kept safe on secure servers at the Universit</w:t>
-      </w:r>
-      <w:r>
-        <w:t xml:space="preserve">y of </w:t>
+        <w:t xml:space="preserve">As jy instem om aan die studie deel te neem, sal ons net die inligting insamel wat nodig is vir die studie en dit veilig en beveilig stoor. Jou inligting, insluitend die antwoorde wat jy tydens die opnames gee, en enige inligting wat jy via e-pos of WhatsApp verskaf, sal veilig gestoor word op beveiligde bedieners by die Universitei</w:t>
+      </w:r>
+      <w:r>
+        <w:t xml:space="preserve">t van</w:t>
       </w:r>
       <w:r>
         <w:rPr>
           <w:color w:val="000000"/>
         </w:rPr>
-        <w:t xml:space="preserve">Cape Town. </w:t>
+        <w:t xml:space="preserve"> Kaapstad. </w:t>
       </w:r>
     </w:p>
     <w:p>
@@ -796,13 +793,13 @@
         <w:pStyle w:val="P68B1DB1-Normal4"/>
       </w:pPr>
       <w:r>
-        <w:t xml:space="preserve">In addition to your responses to the survey questions, we will request you to provide your name and cell phone number for research purposes, as well as your and your child’s gender identification, and your child’s name (optional). </w:t>
+        <w:t xml:space="preserve">Benewens jou antwoorde op die opnamevrae, sal ons jou vra om jou naam en selfoonnommer vir navorsingsdoeleindes te verskaf, sowel as jou en jou kind se geslagsidentifikasie, en jou kind se naam (opsioneel). </w:t>
       </w:r>
       <w:r>
         <w:rPr>
           <w:color w:val="000000"/>
         </w:rPr>
-        <w:t xml:space="preserve">Any details that identify you will be kept separate, and only authorised staff can access them. The data will be collected through the chatbot and stored securely on servers to be accessed only by the research team. All data will be kept for five years after the study, but any personal information will be deleted as soon as the study ends. Ethics committees may also check the information. </w:t>
+        <w:t xml:space="preserve">Enige besonderhede wat jou kan identifiseer, sal apart gestoor word, en net gemagtigde personeel sal toegang daartoe hê. Die data sal ingesamel word deur die geselsbot en veilig gestoor word op bedieners waar net die navorsingspan toegang het. Alle data sal vir vyf jaar na afloop van die studie bewaar word, maar enige persoonlike inligting sal verwyder word sodra die studie eindig. Etiekkomitees mag die inligting nagaan. </w:t>
       </w:r>
     </w:p>
     <w:p>
@@ -816,22 +813,22 @@
         <w:pStyle w:val="P68B1DB1-Normal4"/>
       </w:pPr>
       <w:r>
-        <w:t xml:space="preserve">You have the right to request access to your data, to correct any mistakes in your data, and to request us to delete it or transfer it somewhere else. Please email the study team before [*date to be determined] if you would like to do any of these.</w:t>
-      </w:r>
-    </w:p>
-    <w:p>
-      <w:pPr>
-        <w:spacing w:after="200" w:lineRule="auto"/>
-        <w:jc w:val="both"/>
-        <w:rPr>
-          <w:rFonts w:ascii="Times New Roman" w:hAnsi="Times New Roman" w:cs="Times New Roman" w:eastAsia="Times New Roman"/>
-          <w:sz w:val="24"/>
-          <w:szCs w:val="24"/>
-        </w:rPr>
-        <w:pStyle w:val="P68B1DB1-Normal3"/>
-      </w:pPr>
-      <w:r>
-        <w:t xml:space="preserve">Your information will stay private unless the law says otherwise. If you tell us that your child has been abused, we will have to report that to the authorities.  However, we will support you through this process. After the study, we may share the information with other researchers but without any of your personal details, so no-one will be able to see who you are. You also have the right to see, correct, or ask us to delete your personal information. If you don’t agree to participate, please note that minimal user data is captured. This would only be used in the study to understand how many people showed interest in the programme. If you don't want your information to be used in this way, please email the study team.</w:t>
+        <w:t xml:space="preserve">Jy het die reg om toegang tot jou data aan te vra, enige foute in jou data reg te stel en te vra dat ons dit verwyder of dit na 'n ander plek oordra. Stuur asseblief 'n e-pos aan die studiespan voor [*datum moet nog bepaal word] indien jy enige van hierdie aksies wil uitvoer.</w:t>
+      </w:r>
+    </w:p>
+    <w:p>
+      <w:pPr>
+        <w:spacing w:after="200" w:lineRule="auto"/>
+        <w:jc w:val="both"/>
+        <w:rPr>
+          <w:rFonts w:ascii="Times New Roman" w:hAnsi="Times New Roman" w:cs="Times New Roman" w:eastAsia="Times New Roman"/>
+          <w:sz w:val="24"/>
+          <w:szCs w:val="24"/>
+        </w:rPr>
+        <w:pStyle w:val="P68B1DB1-Normal3"/>
+      </w:pPr>
+      <w:r>
+        <w:t xml:space="preserve">Jou inligting sal privaat bly tensy die wet anders bepaal. As jy aan ons vertel dat jou kind mishandel is, sal ons dit aan die owerhede moet rapporteer.  Ons sal jou egter deur hierdie proses ondersteun. Na die studie mag ons die inligting met ander navorsers deel, maar sonder enige van jou persoonlike besonderhede, sodat niemand sal weet wie jy is nie. Jy het ook die reg om jou persoonlike inligting te sien, reg te stel of te versoek dat dit verwyder word. As jy nie instem om deel te neem nie, let asseblief daarop dat minimale gebruikersdata ingesamel word. Dit sal slegs in die studie gebruik word om te verstaan hoeveel mense belangstelling in die program getoon het. As jy nie wil hê jou inligting moet op hierdie manier gebruik word nie, stuur asseblief 'n e-pos na die studie-span.</w:t>
       </w:r>
     </w:p>
     <w:p>
@@ -867,7 +864,7 @@
         <w:pStyle w:val="P68B1DB1-Normal3"/>
       </w:pPr>
       <w:r>
-        <w:t xml:space="preserve">The information you share with us will help us understand how to support families like yours in South Africa. We plan to share the results of the study in academic journals, policy briefs and conferences so others can learn from this study too.</w:t>
+        <w:t xml:space="preserve">Die inligting wat jy met ons deel, sal ons help om te verstaan hoe ons gesinne soos joune in Suid-Afrika kan ondersteun. Ons beplan om die resultate van die studie in akademiese joernale, beleidsdokumente en by kongresse te deel, sodat ander ook van hierdie studie kan leer.</w:t>
       </w:r>
     </w:p>
     <w:p>
@@ -903,7 +900,7 @@
         <w:pStyle w:val="P68B1DB1-Normal3"/>
       </w:pPr>
       <w:r>
-        <w:t xml:space="preserve">The principal investigators of this study are Professor Cathy Ward and Cindee Bruyns, and Carly Katzef is a co-investigator. They are all based at the University of Cape Town. </w:t>
+        <w:t xml:space="preserve">Die hoofnavorsers van hierdie studie is Professor Cathy Ward en Cindee Bruyns, en Carly Katzef is 'n mede-navorsers. Hulle is almal gebaseer by die Universiteit van Kaapstad. </w:t>
       </w:r>
       <w:r>
         <w:rPr>
@@ -924,37 +921,37 @@
         <w:pStyle w:val="P68B1DB1-Normal5"/>
       </w:pPr>
       <w:r>
-        <w:t xml:space="preserve">Are there any risks in joining this study?   </w:t>
-      </w:r>
-    </w:p>
-    <w:p>
-      <w:pPr>
-        <w:spacing w:after="200" w:lineRule="auto"/>
-        <w:jc w:val="both"/>
-        <w:rPr>
-          <w:rFonts w:ascii="Times New Roman" w:hAnsi="Times New Roman" w:cs="Times New Roman" w:eastAsia="Times New Roman"/>
-          <w:sz w:val="24"/>
-          <w:szCs w:val="24"/>
-        </w:rPr>
-        <w:pStyle w:val="P68B1DB1-Normal3"/>
-      </w:pPr>
-      <w:r>
-        <w:t xml:space="preserve">We don’t expect any risks to you if you join this study. If any questions make you uncomfortable, you don’t have to answer them. </w:t>
-      </w:r>
-    </w:p>
-    <w:p>
-      <w:pPr>
-        <w:spacing w:after="200" w:lineRule="auto"/>
-        <w:jc w:val="both"/>
-        <w:rPr>
-          <w:rFonts w:ascii="Times New Roman" w:hAnsi="Times New Roman" w:cs="Times New Roman" w:eastAsia="Times New Roman"/>
-          <w:sz w:val="24"/>
-          <w:szCs w:val="24"/>
-        </w:rPr>
-        <w:pStyle w:val="P68B1DB1-Normal3"/>
-      </w:pPr>
-      <w:r>
-        <w:t xml:space="preserve">If you become upset when using the programme, you can type “HELP” at any time to receive additional support. Remember, you can stop participating anytime, without giving a reason. </w:t>
+        <w:t xml:space="preserve">Is daar enige risiko’s om aan hierdie studie aan te sluit?   </w:t>
+      </w:r>
+    </w:p>
+    <w:p>
+      <w:pPr>
+        <w:spacing w:after="200" w:lineRule="auto"/>
+        <w:jc w:val="both"/>
+        <w:rPr>
+          <w:rFonts w:ascii="Times New Roman" w:hAnsi="Times New Roman" w:cs="Times New Roman" w:eastAsia="Times New Roman"/>
+          <w:sz w:val="24"/>
+          <w:szCs w:val="24"/>
+        </w:rPr>
+        <w:pStyle w:val="P68B1DB1-Normal3"/>
+      </w:pPr>
+      <w:r>
+        <w:t xml:space="preserve">Ons verwag nie enige risiko’s vir jou as jy aan hierdie studie aansluit nie. As enige vrae jou ongemaklik maak, hoef jy dit nie te antwoord nie. </w:t>
+      </w:r>
+    </w:p>
+    <w:p>
+      <w:pPr>
+        <w:spacing w:after="200" w:lineRule="auto"/>
+        <w:jc w:val="both"/>
+        <w:rPr>
+          <w:rFonts w:ascii="Times New Roman" w:hAnsi="Times New Roman" w:cs="Times New Roman" w:eastAsia="Times New Roman"/>
+          <w:sz w:val="24"/>
+          <w:szCs w:val="24"/>
+        </w:rPr>
+        <w:pStyle w:val="P68B1DB1-Normal3"/>
+      </w:pPr>
+      <w:r>
+        <w:t xml:space="preserve">As jy ontsteld raak terwyl jy die program gebruik, kan jy enige tyd "HELP" tik om bykomende ondersteuning te ontvang. Onthou, jy kan enige tyd ophou om deel te neem, sonder om 'n rede te gee. </w:t>
       </w:r>
     </w:p>
     <w:p>
@@ -1017,10 +1014,10 @@
         <w:rPr>
           <w:color w:val="000000"/>
         </w:rPr>
-        <w:t xml:space="preserve">The Universities of Cape Town and Oxford make sure your personal information is used safely and correctly, just for research. The study follows data protection laws like GDPR (General Data Protection Regulation) in the UK and POPIA (Protection of Personal Information Act) in South Africa. Any data </w:t>
-      </w:r>
-      <w:r>
-        <w:t xml:space="preserve">that is transferred across borders will comply with POPIA. </w:t>
+        <w:t xml:space="preserve">Die Universiteit van Kaapstad en Oxford sorg dat jou persoonlike inligting veilig en korrek gebruik word, net vir navorsing. Die studie volg databeskermingswette soos die GDPR (General Data Protection Regulation) in die VK en POPIA (Wet op die Beskerming van Persoonlike Inligting) in Suid-Afrika. Enige data </w:t>
+      </w:r>
+      <w:r>
+        <w:t xml:space="preserve">wat oor grense oorgedra word, sal voldoen aan POPIA. </w:t>
       </w:r>
     </w:p>
     <w:p>
@@ -1050,13 +1047,13 @@
         <w:pStyle w:val="P68B1DB1-Normal4"/>
       </w:pPr>
       <w:r>
-        <w:t xml:space="preserve">[Once the ethics has been approved this will read as follows: </w:t>
+        <w:t xml:space="preserve">[Sodra die etiek goedgekeur is, sal dit soos volg lees: </w:t>
       </w:r>
       <w:r>
         <w:rPr>
           <w:color w:val="000000"/>
         </w:rPr>
-        <w:t xml:space="preserve">This study has received approval from the University of Cape Town’s Centre for Social Science Research Ethics Committee and Faculty of Health Sciences Human Research Ethics Committee. The study has also been approved by the Western Cape Department of Health and Wellness and Department of Social Development, and City of Cape Town’s City health.]  </w:t>
+        <w:t xml:space="preserve">Hierdie studie het goedkeuring van die Universiteit van Kaapstad se Sentrum vir Sosiale Wetenskap Navorsingsetiekkomitee en die Universiteit van Kaapstad se Fakulteit van Gesondheidswetenskappe se Etiekkomitee vir Menslike Navorsing ontvang. Die studie is ook goedgekeur deur die Wes-Kaapse Departement van Gesondheid en Welstand, die Departement van Maatskaplike Ontwikkeling, en die Stad Kaapstad se Stadsgesondheid.]  </w:t>
       </w:r>
     </w:p>
     <w:p>
@@ -1583,7 +1580,7 @@
         <w:pStyle w:val="P68B1DB1-Normal3"/>
       </w:pPr>
       <w:r>
-        <w:t xml:space="preserve">I had time to think about the information and ask questions. I got satisfying answers if I did ask questions.</w:t>
+        <w:t xml:space="preserve">Ek het tyd gehad om oor die inligting te dink en vrae te vra. Ek het bevredigende antwoorde ontvang as ek vrae gevra het.</w:t>
       </w:r>
     </w:p>
     <w:p>
@@ -1602,7 +1599,7 @@
         <w:pStyle w:val="P68B1DB1-Normal3"/>
       </w:pPr>
       <w:r>
-        <w:t xml:space="preserve">I know I can say yes or no to being in the study. If I say yes, I can stop any time before the [*date to still be determined], without saying why, and there will be no implications for me and my family.</w:t>
+        <w:t xml:space="preserve">Ek weet ek kan ja of nee sê om aan die studie deel te neem. As ek ja sê, kan ek enige tyd voor die [*datum wat nog bepaal moet word] stop sonder om te sê hoekom, en daar sal geen gevolge vir my en my gesin wees nie.</w:t>
       </w:r>
     </w:p>
     <w:p>
@@ -1730,7 +1727,7 @@
         <w:pStyle w:val="P68B1DB1-Normal8"/>
       </w:pPr>
       <w:r>
-        <w:t xml:space="preserve">If you have read and understand the above document, agree with the messages and give consent to participate in the study, press “Yes” in WhatsApp. Type "EXIT" in WhatsApp if you do not want to participate.</w:t>
+        <w:t xml:space="preserve">As jy die bogenoemde dokument gelees en verstaan het, saamstem met die boodskappe en toestemming gee om deel te neem aan die studie, kies "Ja" op WhatsApp. Tik "GAAN UIT" in WhatsApp as jy nie wil deelneem nie.</w:t>
       </w:r>
     </w:p>
     <w:p>

</xml_diff>